<commit_message>
Aanpassingen requirements + tijdschema
</commit_message>
<xml_diff>
--- a/Documenten/Requirements Site ADV Interview Sales.docx
+++ b/Documenten/Requirements Site ADV Interview Sales.docx
@@ -57,7 +57,7 @@
         <w:pStyle w:val="NoSpacing"/>
         <w:numPr>
           <w:ilvl w:val="0"/>
-          <w:numId w:val="1"/>
+          <w:numId w:val="2"/>
         </w:numPr>
         <w:rPr>
           <w:sz w:val="20"/>
@@ -79,7 +79,7 @@
         <w:pStyle w:val="NoSpacing"/>
         <w:numPr>
           <w:ilvl w:val="0"/>
-          <w:numId w:val="1"/>
+          <w:numId w:val="2"/>
         </w:numPr>
         <w:rPr>
           <w:sz w:val="20"/>
@@ -94,6 +94,140 @@
           <w:lang w:val="nl-NL"/>
         </w:rPr>
         <w:t>De klant moet kunnen zien hoeveel stuks van een artikel beschikbaar zijn.</w:t>
+      </w:r>
+    </w:p>
+    <w:p>
+      <w:pPr>
+        <w:pStyle w:val="NoSpacing"/>
+        <w:numPr>
+          <w:ilvl w:val="1"/>
+          <w:numId w:val="2"/>
+        </w:numPr>
+        <w:rPr>
+          <w:sz w:val="20"/>
+          <w:szCs w:val="20"/>
+          <w:lang w:val="nl-NL"/>
+        </w:rPr>
+      </w:pPr>
+      <w:r>
+        <w:rPr>
+          <w:sz w:val="20"/>
+          <w:szCs w:val="20"/>
+          <w:lang w:val="nl-NL"/>
+        </w:rPr>
+        <w:t>In het geval van geen beschikbaarheid &gt; product kan niet gekocht worden.</w:t>
+      </w:r>
+    </w:p>
+    <w:p>
+      <w:pPr>
+        <w:pStyle w:val="NoSpacing"/>
+        <w:numPr>
+          <w:ilvl w:val="0"/>
+          <w:numId w:val="2"/>
+        </w:numPr>
+        <w:rPr>
+          <w:sz w:val="20"/>
+          <w:szCs w:val="20"/>
+          <w:lang w:val="nl-NL"/>
+        </w:rPr>
+      </w:pPr>
+      <w:r>
+        <w:rPr>
+          <w:sz w:val="20"/>
+          <w:szCs w:val="20"/>
+          <w:lang w:val="nl-NL"/>
+        </w:rPr>
+        <w:t>De klant kan op de productpagina de volgende informatie vinden</w:t>
+      </w:r>
+      <w:r>
+        <w:rPr>
+          <w:sz w:val="20"/>
+          <w:szCs w:val="20"/>
+          <w:lang w:val="nl-NL"/>
+        </w:rPr>
+        <w:t>:</w:t>
+      </w:r>
+    </w:p>
+    <w:p>
+      <w:pPr>
+        <w:pStyle w:val="NoSpacing"/>
+        <w:numPr>
+          <w:ilvl w:val="1"/>
+          <w:numId w:val="2"/>
+        </w:numPr>
+        <w:rPr>
+          <w:sz w:val="20"/>
+          <w:szCs w:val="20"/>
+          <w:lang w:val="nl-NL"/>
+        </w:rPr>
+      </w:pPr>
+      <w:r>
+        <w:rPr>
+          <w:sz w:val="20"/>
+          <w:szCs w:val="20"/>
+          <w:lang w:val="nl-NL"/>
+        </w:rPr>
+        <w:t>Productn</w:t>
+      </w:r>
+      <w:r>
+        <w:rPr>
+          <w:sz w:val="20"/>
+          <w:szCs w:val="20"/>
+          <w:lang w:val="nl-NL"/>
+        </w:rPr>
+        <w:t>aam, omschrijving, kwantiteit, prijs</w:t>
+      </w:r>
+      <w:r>
+        <w:rPr>
+          <w:sz w:val="20"/>
+          <w:szCs w:val="20"/>
+          <w:lang w:val="nl-NL"/>
+        </w:rPr>
+        <w:t>, % BTW. Voorgestelde opslagtemperatuur.</w:t>
+      </w:r>
+    </w:p>
+    <w:p>
+      <w:pPr>
+        <w:pStyle w:val="NoSpacing"/>
+        <w:numPr>
+          <w:ilvl w:val="1"/>
+          <w:numId w:val="2"/>
+        </w:numPr>
+        <w:rPr>
+          <w:sz w:val="20"/>
+          <w:szCs w:val="20"/>
+          <w:lang w:val="nl-NL"/>
+        </w:rPr>
+      </w:pPr>
+      <w:r>
+        <w:rPr>
+          <w:sz w:val="20"/>
+          <w:szCs w:val="20"/>
+          <w:lang w:val="nl-NL"/>
+        </w:rPr>
+        <w:t>Land van herkomst. (Kleding).</w:t>
+      </w:r>
+    </w:p>
+    <w:p>
+      <w:pPr>
+        <w:pStyle w:val="NoSpacing"/>
+        <w:numPr>
+          <w:ilvl w:val="1"/>
+          <w:numId w:val="2"/>
+        </w:numPr>
+        <w:rPr>
+          <w:sz w:val="20"/>
+          <w:szCs w:val="20"/>
+          <w:lang w:val="nl-NL"/>
+        </w:rPr>
+      </w:pPr>
+      <w:r>
+        <w:rPr>
+          <w:sz w:val="20"/>
+          <w:szCs w:val="20"/>
+          <w:lang w:val="nl-NL"/>
+        </w:rPr>
+        <w:t>Video van het product.</w:t>
       </w:r>
     </w:p>
     <w:p>
@@ -115,7 +249,217 @@
           <w:szCs w:val="20"/>
           <w:lang w:val="nl-NL"/>
         </w:rPr>
-        <w:t>In het geval van geen beschikbaarheid &gt; product kan niet gekocht worden.</w:t>
+        <w:t>Productcategorieën.</w:t>
+      </w:r>
+    </w:p>
+    <w:p>
+      <w:pPr>
+        <w:pStyle w:val="NoSpacing"/>
+        <w:rPr>
+          <w:sz w:val="20"/>
+          <w:szCs w:val="20"/>
+          <w:lang w:val="nl-NL"/>
+        </w:rPr>
+      </w:pPr>
+    </w:p>
+    <w:p>
+      <w:pPr>
+        <w:pStyle w:val="Subtitle"/>
+        <w:rPr>
+          <w:sz w:val="20"/>
+          <w:szCs w:val="20"/>
+          <w:lang w:val="nl-NL"/>
+        </w:rPr>
+      </w:pPr>
+      <w:r>
+        <w:rPr>
+          <w:sz w:val="20"/>
+          <w:szCs w:val="20"/>
+          <w:lang w:val="nl-NL"/>
+        </w:rPr>
+        <w:t>Winkelmand:</w:t>
+      </w:r>
+    </w:p>
+    <w:p>
+      <w:pPr>
+        <w:pStyle w:val="ListParagraph"/>
+        <w:numPr>
+          <w:ilvl w:val="0"/>
+          <w:numId w:val="3"/>
+        </w:numPr>
+        <w:rPr>
+          <w:sz w:val="20"/>
+          <w:szCs w:val="20"/>
+          <w:lang w:val="nl-NL"/>
+        </w:rPr>
+      </w:pPr>
+      <w:r>
+        <w:rPr>
+          <w:sz w:val="20"/>
+          <w:szCs w:val="20"/>
+          <w:lang w:val="nl-NL"/>
+        </w:rPr>
+        <w:t>De klant kan al de artikelen in de winkelmand zien, weergegeven met:</w:t>
+      </w:r>
+    </w:p>
+    <w:p>
+      <w:pPr>
+        <w:pStyle w:val="ListParagraph"/>
+        <w:numPr>
+          <w:ilvl w:val="1"/>
+          <w:numId w:val="3"/>
+        </w:numPr>
+        <w:rPr>
+          <w:sz w:val="20"/>
+          <w:szCs w:val="20"/>
+          <w:lang w:val="nl-NL"/>
+        </w:rPr>
+      </w:pPr>
+      <w:r>
+        <w:rPr>
+          <w:sz w:val="20"/>
+          <w:szCs w:val="20"/>
+          <w:lang w:val="nl-NL"/>
+        </w:rPr>
+        <w:t>Naam, korte omschrijving, prijs (aantal x basisprijs). % BTW.</w:t>
+      </w:r>
+    </w:p>
+    <w:p>
+      <w:pPr>
+        <w:pStyle w:val="ListParagraph"/>
+        <w:numPr>
+          <w:ilvl w:val="0"/>
+          <w:numId w:val="3"/>
+        </w:numPr>
+        <w:rPr>
+          <w:sz w:val="20"/>
+          <w:szCs w:val="20"/>
+          <w:lang w:val="nl-NL"/>
+        </w:rPr>
+      </w:pPr>
+      <w:r>
+        <w:rPr>
+          <w:sz w:val="20"/>
+          <w:szCs w:val="20"/>
+          <w:lang w:val="nl-NL"/>
+        </w:rPr>
+        <w:t>De klant kan onderaan de lijst artikelen vinden:</w:t>
+      </w:r>
+    </w:p>
+    <w:p>
+      <w:pPr>
+        <w:pStyle w:val="ListParagraph"/>
+        <w:numPr>
+          <w:ilvl w:val="1"/>
+          <w:numId w:val="3"/>
+        </w:numPr>
+        <w:rPr>
+          <w:sz w:val="20"/>
+          <w:szCs w:val="20"/>
+          <w:lang w:val="nl-NL"/>
+        </w:rPr>
+      </w:pPr>
+      <w:r>
+        <w:rPr>
+          <w:sz w:val="20"/>
+          <w:szCs w:val="20"/>
+          <w:lang w:val="nl-NL"/>
+        </w:rPr>
+        <w:t>Totaalprijs alle artikelen. % BTW. Prijs verzendkosten.</w:t>
+      </w:r>
+    </w:p>
+    <w:p>
+      <w:pPr>
+        <w:pStyle w:val="ListParagraph"/>
+        <w:numPr>
+          <w:ilvl w:val="0"/>
+          <w:numId w:val="3"/>
+        </w:numPr>
+        <w:rPr>
+          <w:sz w:val="20"/>
+          <w:szCs w:val="20"/>
+          <w:lang w:val="nl-NL"/>
+        </w:rPr>
+      </w:pPr>
+      <w:r>
+        <w:rPr>
+          <w:sz w:val="20"/>
+          <w:szCs w:val="20"/>
+          <w:lang w:val="nl-NL"/>
+        </w:rPr>
+        <w:t>De klant moet in de winkelmand wijzigingen kunnen maken; producten verwijderen, aantallen veranderen.</w:t>
+      </w:r>
+    </w:p>
+    <w:p>
+      <w:pPr>
+        <w:pStyle w:val="ListParagraph"/>
+        <w:numPr>
+          <w:ilvl w:val="0"/>
+          <w:numId w:val="3"/>
+        </w:numPr>
+        <w:rPr>
+          <w:sz w:val="20"/>
+          <w:szCs w:val="20"/>
+          <w:lang w:val="nl-NL"/>
+        </w:rPr>
+      </w:pPr>
+      <w:r>
+        <w:rPr>
+          <w:sz w:val="20"/>
+          <w:szCs w:val="20"/>
+          <w:lang w:val="nl-NL"/>
+        </w:rPr>
+        <w:t>De klant moet van de winkelmand terug kunnen keren naar het shoppen.</w:t>
+      </w:r>
+    </w:p>
+    <w:p>
+      <w:pPr>
+        <w:pStyle w:val="Heading1"/>
+        <w:rPr>
+          <w:color w:val="auto"/>
+          <w:lang w:val="nl-NL"/>
+        </w:rPr>
+      </w:pPr>
+      <w:r>
+        <w:rPr>
+          <w:color w:val="auto"/>
+          <w:lang w:val="nl-NL"/>
+        </w:rPr>
+        <w:t xml:space="preserve">Niet-functionele </w:t>
+      </w:r>
+      <w:proofErr w:type="spellStart"/>
+      <w:r>
+        <w:rPr>
+          <w:color w:val="auto"/>
+          <w:lang w:val="nl-NL"/>
+        </w:rPr>
+        <w:t>requirements</w:t>
+      </w:r>
+      <w:proofErr w:type="spellEnd"/>
+      <w:r>
+        <w:rPr>
+          <w:color w:val="auto"/>
+          <w:lang w:val="nl-NL"/>
+        </w:rPr>
+        <w:t>:</w:t>
+      </w:r>
+    </w:p>
+    <w:p>
+      <w:pPr>
+        <w:pStyle w:val="Subtitle"/>
+        <w:rPr>
+          <w:sz w:val="20"/>
+          <w:szCs w:val="20"/>
+          <w:lang w:val="nl-NL"/>
+        </w:rPr>
+      </w:pPr>
+      <w:r>
+        <w:rPr>
+          <w:sz w:val="20"/>
+          <w:szCs w:val="20"/>
+          <w:lang w:val="nl-NL"/>
+        </w:rPr>
+        <w:t>Afrekenpagina:</w:t>
       </w:r>
     </w:p>
     <w:p>
@@ -123,7 +467,7 @@
         <w:pStyle w:val="NoSpacing"/>
         <w:numPr>
           <w:ilvl w:val="0"/>
-          <w:numId w:val="1"/>
+          <w:numId w:val="4"/>
         </w:numPr>
         <w:rPr>
           <w:sz w:val="20"/>
@@ -137,31 +481,15 @@
           <w:szCs w:val="20"/>
           <w:lang w:val="nl-NL"/>
         </w:rPr>
-        <w:t>Productinformatie</w:t>
-      </w:r>
-      <w:r>
-        <w:rPr>
-          <w:sz w:val="20"/>
-          <w:szCs w:val="20"/>
-          <w:lang w:val="nl-NL"/>
-        </w:rPr>
-        <w:t xml:space="preserve"> dat wordt weergegeven op de productpagina</w:t>
-      </w:r>
-      <w:r>
-        <w:rPr>
-          <w:sz w:val="20"/>
-          <w:szCs w:val="20"/>
-          <w:lang w:val="nl-NL"/>
-        </w:rPr>
-        <w:t>:</w:t>
+        <w:t>De klant krijgt een pop-up wanneer hij betaalt dat de betaling succesvol is, mits deze geslaagd is.</w:t>
       </w:r>
     </w:p>
     <w:p>
       <w:pPr>
         <w:pStyle w:val="NoSpacing"/>
         <w:numPr>
-          <w:ilvl w:val="1"/>
-          <w:numId w:val="1"/>
+          <w:ilvl w:val="0"/>
+          <w:numId w:val="4"/>
         </w:numPr>
         <w:rPr>
           <w:sz w:val="20"/>
@@ -175,109 +503,29 @@
           <w:szCs w:val="20"/>
           <w:lang w:val="nl-NL"/>
         </w:rPr>
-        <w:t>Naam, omschrijving, kwantiteit, prijs</w:t>
-      </w:r>
-      <w:r>
-        <w:rPr>
-          <w:sz w:val="20"/>
-          <w:szCs w:val="20"/>
-          <w:lang w:val="nl-NL"/>
-        </w:rPr>
-        <w:t>, % BTW. Voorgestelde opslagtemperatuur.</w:t>
-      </w:r>
-    </w:p>
-    <w:p>
-      <w:pPr>
-        <w:pStyle w:val="NoSpacing"/>
-        <w:numPr>
-          <w:ilvl w:val="1"/>
-          <w:numId w:val="1"/>
-        </w:numPr>
-        <w:rPr>
-          <w:sz w:val="20"/>
-          <w:szCs w:val="20"/>
-          <w:lang w:val="nl-NL"/>
-        </w:rPr>
-      </w:pPr>
-      <w:r>
-        <w:rPr>
-          <w:sz w:val="20"/>
-          <w:szCs w:val="20"/>
-          <w:lang w:val="nl-NL"/>
-        </w:rPr>
-        <w:t>Land van herkomst. (Kleding).</w:t>
-      </w:r>
-    </w:p>
-    <w:p>
-      <w:pPr>
-        <w:pStyle w:val="NoSpacing"/>
-        <w:numPr>
-          <w:ilvl w:val="1"/>
-          <w:numId w:val="1"/>
-        </w:numPr>
-        <w:rPr>
-          <w:sz w:val="20"/>
-          <w:szCs w:val="20"/>
-          <w:lang w:val="nl-NL"/>
-        </w:rPr>
-      </w:pPr>
-      <w:r>
-        <w:rPr>
-          <w:sz w:val="20"/>
-          <w:szCs w:val="20"/>
-          <w:lang w:val="nl-NL"/>
-        </w:rPr>
-        <w:t>Video van het product.</w:t>
-      </w:r>
-    </w:p>
-    <w:p>
-      <w:pPr>
-        <w:pStyle w:val="NoSpacing"/>
-        <w:numPr>
-          <w:ilvl w:val="1"/>
-          <w:numId w:val="1"/>
-        </w:numPr>
-        <w:rPr>
-          <w:sz w:val="20"/>
-          <w:szCs w:val="20"/>
-          <w:lang w:val="nl-NL"/>
-        </w:rPr>
-      </w:pPr>
-      <w:r>
-        <w:rPr>
-          <w:sz w:val="20"/>
-          <w:szCs w:val="20"/>
-          <w:lang w:val="nl-NL"/>
-        </w:rPr>
-        <w:t>Productcategorieën.</w:t>
-      </w:r>
-    </w:p>
-    <w:p>
-      <w:pPr>
-        <w:pStyle w:val="NoSpacing"/>
-        <w:rPr>
-          <w:sz w:val="20"/>
-          <w:szCs w:val="20"/>
-          <w:lang w:val="nl-NL"/>
-        </w:rPr>
-      </w:pPr>
-    </w:p>
-    <w:p>
-      <w:pPr>
-        <w:pStyle w:val="Subtitle"/>
-        <w:rPr>
-          <w:sz w:val="20"/>
-          <w:szCs w:val="20"/>
-          <w:lang w:val="nl-NL"/>
-        </w:rPr>
-      </w:pPr>
-      <w:r>
-        <w:rPr>
-          <w:sz w:val="20"/>
-          <w:szCs w:val="20"/>
-          <w:lang w:val="nl-NL"/>
-        </w:rPr>
-        <w:t>Winkelmand:</w:t>
+        <w:t>De klant krijgt een factuur gegenereerd in de vorm van een PDF. Deze wordt naar de persoonlijke email verstuurd.</w:t>
+      </w:r>
+    </w:p>
+    <w:p>
+      <w:pPr>
+        <w:pStyle w:val="Heading1"/>
+        <w:rPr>
+          <w:color w:val="auto"/>
+        </w:rPr>
+      </w:pPr>
+      <w:proofErr w:type="spellStart"/>
+      <w:r>
+        <w:rPr>
+          <w:color w:val="auto"/>
+        </w:rPr>
+        <w:t>Optioneel</w:t>
+      </w:r>
+      <w:proofErr w:type="spellEnd"/>
+      <w:r>
+        <w:rPr>
+          <w:color w:val="auto"/>
+        </w:rPr>
+        <w:t>:</w:t>
       </w:r>
     </w:p>
     <w:p>
@@ -285,7 +533,7 @@
         <w:pStyle w:val="ListParagraph"/>
         <w:numPr>
           <w:ilvl w:val="0"/>
-          <w:numId w:val="1"/>
+          <w:numId w:val="5"/>
         </w:numPr>
         <w:rPr>
           <w:sz w:val="20"/>
@@ -299,7 +547,97 @@
           <w:szCs w:val="20"/>
           <w:lang w:val="nl-NL"/>
         </w:rPr>
-        <w:t>De klant kan al de artikelen in de winkelmand zien, weergegeven met:</w:t>
+        <w:t>Ook klanten zonder accounts hebben volledig toegang tot alle features van de website.</w:t>
+      </w:r>
+    </w:p>
+    <w:p>
+      <w:pPr>
+        <w:pStyle w:val="ListParagraph"/>
+        <w:numPr>
+          <w:ilvl w:val="0"/>
+          <w:numId w:val="5"/>
+        </w:numPr>
+        <w:rPr>
+          <w:sz w:val="20"/>
+          <w:szCs w:val="20"/>
+          <w:lang w:val="nl-NL"/>
+        </w:rPr>
+      </w:pPr>
+      <w:r>
+        <w:rPr>
+          <w:sz w:val="20"/>
+          <w:szCs w:val="20"/>
+          <w:lang w:val="nl-NL"/>
+        </w:rPr>
+        <w:t>De klant kan een verlanglijst maken waarin zij producten kunnen plaatsen die zij willen hebben, maar nog niet aan de winkelmand willen toevoegen.</w:t>
+      </w:r>
+    </w:p>
+    <w:p>
+      <w:pPr>
+        <w:pStyle w:val="ListParagraph"/>
+        <w:numPr>
+          <w:ilvl w:val="0"/>
+          <w:numId w:val="5"/>
+        </w:numPr>
+        <w:rPr>
+          <w:sz w:val="20"/>
+          <w:szCs w:val="20"/>
+          <w:lang w:val="nl-NL"/>
+        </w:rPr>
+      </w:pPr>
+      <w:r>
+        <w:rPr>
+          <w:sz w:val="20"/>
+          <w:szCs w:val="20"/>
+          <w:lang w:val="nl-NL"/>
+        </w:rPr>
+        <w:t>De website kan kortingscodes genereren</w:t>
+      </w:r>
+      <w:r>
+        <w:rPr>
+          <w:sz w:val="20"/>
+          <w:szCs w:val="20"/>
+          <w:lang w:val="nl-NL"/>
+        </w:rPr>
+        <w:t xml:space="preserve">. </w:t>
+      </w:r>
+      <w:r>
+        <w:rPr>
+          <w:sz w:val="20"/>
+          <w:szCs w:val="20"/>
+          <w:lang w:val="nl-NL"/>
+        </w:rPr>
+        <w:t>De klant kan deze codes invoeren op de betaalpagina om een bepaald bedrag korting te krijgen</w:t>
+      </w:r>
+      <w:r>
+        <w:rPr>
+          <w:sz w:val="20"/>
+          <w:szCs w:val="20"/>
+          <w:lang w:val="nl-NL"/>
+        </w:rPr>
+        <w:t>.</w:t>
+      </w:r>
+    </w:p>
+    <w:p>
+      <w:pPr>
+        <w:pStyle w:val="ListParagraph"/>
+        <w:numPr>
+          <w:ilvl w:val="0"/>
+          <w:numId w:val="5"/>
+        </w:numPr>
+        <w:rPr>
+          <w:sz w:val="20"/>
+          <w:szCs w:val="20"/>
+          <w:lang w:val="nl-NL"/>
+        </w:rPr>
+      </w:pPr>
+      <w:r>
+        <w:rPr>
+          <w:sz w:val="20"/>
+          <w:szCs w:val="20"/>
+          <w:lang w:val="nl-NL"/>
+        </w:rPr>
+        <w:t>De klant kan een verkort overzicht van de winkelmand zien door met de muis over de winkelmandknop te zweven maar niet te klikken. Deze geeft weer:</w:t>
       </w:r>
     </w:p>
     <w:p>
@@ -307,345 +645,7 @@
         <w:pStyle w:val="ListParagraph"/>
         <w:numPr>
           <w:ilvl w:val="1"/>
-          <w:numId w:val="1"/>
-        </w:numPr>
-        <w:rPr>
-          <w:sz w:val="20"/>
-          <w:szCs w:val="20"/>
-          <w:lang w:val="nl-NL"/>
-        </w:rPr>
-      </w:pPr>
-      <w:r>
-        <w:rPr>
-          <w:sz w:val="20"/>
-          <w:szCs w:val="20"/>
-          <w:lang w:val="nl-NL"/>
-        </w:rPr>
-        <w:t>Naam, korte omschrijving, prijs (aantal x basisprijs). % BTW.</w:t>
-      </w:r>
-    </w:p>
-    <w:p>
-      <w:pPr>
-        <w:pStyle w:val="ListParagraph"/>
-        <w:numPr>
-          <w:ilvl w:val="0"/>
-          <w:numId w:val="1"/>
-        </w:numPr>
-        <w:rPr>
-          <w:sz w:val="20"/>
-          <w:szCs w:val="20"/>
-          <w:lang w:val="nl-NL"/>
-        </w:rPr>
-      </w:pPr>
-      <w:r>
-        <w:rPr>
-          <w:sz w:val="20"/>
-          <w:szCs w:val="20"/>
-          <w:lang w:val="nl-NL"/>
-        </w:rPr>
-        <w:t>De klant kan onderaan de lijst artikelen vinden:</w:t>
-      </w:r>
-    </w:p>
-    <w:p>
-      <w:pPr>
-        <w:pStyle w:val="ListParagraph"/>
-        <w:numPr>
-          <w:ilvl w:val="1"/>
-          <w:numId w:val="1"/>
-        </w:numPr>
-        <w:rPr>
-          <w:sz w:val="20"/>
-          <w:szCs w:val="20"/>
-          <w:lang w:val="nl-NL"/>
-        </w:rPr>
-      </w:pPr>
-      <w:r>
-        <w:rPr>
-          <w:sz w:val="20"/>
-          <w:szCs w:val="20"/>
-          <w:lang w:val="nl-NL"/>
-        </w:rPr>
-        <w:t>Totaalprijs alle artikelen. % BTW. Prijs verzendkosten.</w:t>
-      </w:r>
-    </w:p>
-    <w:p>
-      <w:pPr>
-        <w:pStyle w:val="ListParagraph"/>
-        <w:numPr>
-          <w:ilvl w:val="0"/>
-          <w:numId w:val="1"/>
-        </w:numPr>
-        <w:rPr>
-          <w:sz w:val="20"/>
-          <w:szCs w:val="20"/>
-          <w:lang w:val="nl-NL"/>
-        </w:rPr>
-      </w:pPr>
-      <w:r>
-        <w:rPr>
-          <w:sz w:val="20"/>
-          <w:szCs w:val="20"/>
-          <w:lang w:val="nl-NL"/>
-        </w:rPr>
-        <w:t>De klant moet in de winkelmand wijzigingen kunnen maken; producten verwijderen, aantallen veranderen.</w:t>
-      </w:r>
-    </w:p>
-    <w:p>
-      <w:pPr>
-        <w:pStyle w:val="ListParagraph"/>
-        <w:numPr>
-          <w:ilvl w:val="0"/>
-          <w:numId w:val="1"/>
-        </w:numPr>
-        <w:rPr>
-          <w:sz w:val="20"/>
-          <w:szCs w:val="20"/>
-          <w:lang w:val="nl-NL"/>
-        </w:rPr>
-      </w:pPr>
-      <w:r>
-        <w:rPr>
-          <w:sz w:val="20"/>
-          <w:szCs w:val="20"/>
-          <w:lang w:val="nl-NL"/>
-        </w:rPr>
-        <w:t>De klant moet van de winkelmand terug kunnen keren naar het shoppen.</w:t>
-      </w:r>
-    </w:p>
-    <w:p>
-      <w:pPr>
-        <w:pStyle w:val="Heading1"/>
-        <w:rPr>
-          <w:color w:val="auto"/>
-          <w:lang w:val="nl-NL"/>
-        </w:rPr>
-      </w:pPr>
-      <w:r>
-        <w:rPr>
-          <w:color w:val="auto"/>
-          <w:lang w:val="nl-NL"/>
-        </w:rPr>
-        <w:t xml:space="preserve">Niet-functionele </w:t>
-      </w:r>
-      <w:proofErr w:type="spellStart"/>
-      <w:r>
-        <w:rPr>
-          <w:color w:val="auto"/>
-          <w:lang w:val="nl-NL"/>
-        </w:rPr>
-        <w:t>requirements</w:t>
-      </w:r>
-      <w:proofErr w:type="spellEnd"/>
-      <w:r>
-        <w:rPr>
-          <w:color w:val="auto"/>
-          <w:lang w:val="nl-NL"/>
-        </w:rPr>
-        <w:t>:</w:t>
-      </w:r>
-    </w:p>
-    <w:p>
-      <w:pPr>
-        <w:pStyle w:val="Subtitle"/>
-        <w:rPr>
-          <w:sz w:val="20"/>
-          <w:szCs w:val="20"/>
-          <w:lang w:val="nl-NL"/>
-        </w:rPr>
-      </w:pPr>
-      <w:r>
-        <w:rPr>
-          <w:sz w:val="20"/>
-          <w:szCs w:val="20"/>
-          <w:lang w:val="nl-NL"/>
-        </w:rPr>
-        <w:t>Afrekenpagina:</w:t>
-      </w:r>
-    </w:p>
-    <w:p>
-      <w:pPr>
-        <w:pStyle w:val="NoSpacing"/>
-        <w:numPr>
-          <w:ilvl w:val="0"/>
-          <w:numId w:val="1"/>
-        </w:numPr>
-        <w:rPr>
-          <w:sz w:val="20"/>
-          <w:szCs w:val="20"/>
-          <w:lang w:val="nl-NL"/>
-        </w:rPr>
-      </w:pPr>
-      <w:r>
-        <w:rPr>
-          <w:sz w:val="20"/>
-          <w:szCs w:val="20"/>
-          <w:lang w:val="nl-NL"/>
-        </w:rPr>
-        <w:t>De klant krijgt een pop-up wanneer hij betaalt dat de betaling succesvol is, mits deze geslaagd is.</w:t>
-      </w:r>
-    </w:p>
-    <w:p>
-      <w:pPr>
-        <w:pStyle w:val="NoSpacing"/>
-        <w:numPr>
-          <w:ilvl w:val="0"/>
-          <w:numId w:val="1"/>
-        </w:numPr>
-        <w:rPr>
-          <w:sz w:val="20"/>
-          <w:szCs w:val="20"/>
-          <w:lang w:val="nl-NL"/>
-        </w:rPr>
-      </w:pPr>
-      <w:r>
-        <w:rPr>
-          <w:sz w:val="20"/>
-          <w:szCs w:val="20"/>
-          <w:lang w:val="nl-NL"/>
-        </w:rPr>
-        <w:t>De klant krijgt een factuur gegenereerd in de vorm van een PDF. Deze wordt naar de persoonlijke email verstuurd.</w:t>
-      </w:r>
-    </w:p>
-    <w:p>
-      <w:pPr>
-        <w:pStyle w:val="Heading1"/>
-        <w:rPr>
-          <w:color w:val="auto"/>
-        </w:rPr>
-      </w:pPr>
-      <w:proofErr w:type="spellStart"/>
-      <w:r>
-        <w:rPr>
-          <w:color w:val="auto"/>
-        </w:rPr>
-        <w:t>Optioneel</w:t>
-      </w:r>
-      <w:proofErr w:type="spellEnd"/>
-      <w:r>
-        <w:rPr>
-          <w:color w:val="auto"/>
-        </w:rPr>
-        <w:t>:</w:t>
-      </w:r>
-    </w:p>
-    <w:p>
-      <w:pPr>
-        <w:pStyle w:val="ListParagraph"/>
-        <w:numPr>
-          <w:ilvl w:val="0"/>
-          <w:numId w:val="1"/>
-        </w:numPr>
-        <w:rPr>
-          <w:sz w:val="20"/>
-          <w:szCs w:val="20"/>
-          <w:lang w:val="nl-NL"/>
-        </w:rPr>
-      </w:pPr>
-      <w:r>
-        <w:rPr>
-          <w:sz w:val="20"/>
-          <w:szCs w:val="20"/>
-          <w:lang w:val="nl-NL"/>
-        </w:rPr>
-        <w:t>Ook klanten zonder accounts hebben volledig toegang tot alle features van de website.</w:t>
-      </w:r>
-    </w:p>
-    <w:p>
-      <w:pPr>
-        <w:pStyle w:val="ListParagraph"/>
-        <w:numPr>
-          <w:ilvl w:val="0"/>
-          <w:numId w:val="1"/>
-        </w:numPr>
-        <w:rPr>
-          <w:sz w:val="20"/>
-          <w:szCs w:val="20"/>
-          <w:lang w:val="nl-NL"/>
-        </w:rPr>
-      </w:pPr>
-      <w:r>
-        <w:rPr>
-          <w:sz w:val="20"/>
-          <w:szCs w:val="20"/>
-          <w:lang w:val="nl-NL"/>
-        </w:rPr>
-        <w:t>De klant kan een verlanglijst maken waarin zij producten kunnen plaatsen die zij willen hebben, maar nog niet aan de winkelmand willen toevoegen.</w:t>
-      </w:r>
-    </w:p>
-    <w:p>
-      <w:pPr>
-        <w:pStyle w:val="ListParagraph"/>
-        <w:numPr>
-          <w:ilvl w:val="0"/>
-          <w:numId w:val="1"/>
-        </w:numPr>
-        <w:rPr>
-          <w:sz w:val="20"/>
-          <w:szCs w:val="20"/>
-          <w:lang w:val="nl-NL"/>
-        </w:rPr>
-      </w:pPr>
-      <w:r>
-        <w:rPr>
-          <w:sz w:val="20"/>
-          <w:szCs w:val="20"/>
-          <w:lang w:val="nl-NL"/>
-        </w:rPr>
-        <w:t>De website kan kortingscodes genereren</w:t>
-      </w:r>
-      <w:r>
-        <w:rPr>
-          <w:sz w:val="20"/>
-          <w:szCs w:val="20"/>
-          <w:lang w:val="nl-NL"/>
-        </w:rPr>
-        <w:t xml:space="preserve">. </w:t>
-      </w:r>
-      <w:r>
-        <w:rPr>
-          <w:sz w:val="20"/>
-          <w:szCs w:val="20"/>
-          <w:lang w:val="nl-NL"/>
-        </w:rPr>
-        <w:t>De klant kan deze codes invoeren op de betaalpagina om een bepaald bedrag korting te krijgen</w:t>
-      </w:r>
-      <w:r>
-        <w:rPr>
-          <w:sz w:val="20"/>
-          <w:szCs w:val="20"/>
-          <w:lang w:val="nl-NL"/>
-        </w:rPr>
-        <w:t>.</w:t>
-      </w:r>
-    </w:p>
-    <w:p>
-      <w:pPr>
-        <w:pStyle w:val="ListParagraph"/>
-        <w:numPr>
-          <w:ilvl w:val="0"/>
-          <w:numId w:val="1"/>
-        </w:numPr>
-        <w:rPr>
-          <w:sz w:val="20"/>
-          <w:szCs w:val="20"/>
-          <w:lang w:val="nl-NL"/>
-        </w:rPr>
-      </w:pPr>
-      <w:r>
-        <w:rPr>
-          <w:sz w:val="20"/>
-          <w:szCs w:val="20"/>
-          <w:lang w:val="nl-NL"/>
-        </w:rPr>
-        <w:t>De klant kan een verkort overzicht van de winkelmand zien door met de muis over de winkelmandknop te zweven maar niet te klikken. Deze geeft weer:</w:t>
-      </w:r>
-    </w:p>
-    <w:p>
-      <w:pPr>
-        <w:pStyle w:val="ListParagraph"/>
-        <w:numPr>
-          <w:ilvl w:val="1"/>
-          <w:numId w:val="1"/>
+          <w:numId w:val="5"/>
         </w:numPr>
         <w:rPr>
           <w:sz w:val="20"/>
@@ -675,6 +675,119 @@
 <file path=word/numbering.xml><?xml version="1.0" encoding="utf-8"?>
 <w:numbering xmlns:wpc="http://schemas.microsoft.com/office/word/2010/wordprocessingCanvas" xmlns:cx="http://schemas.microsoft.com/office/drawing/2014/chartex" xmlns:cx1="http://schemas.microsoft.com/office/drawing/2015/9/8/chartex" xmlns:cx2="http://schemas.microsoft.com/office/drawing/2015/10/21/chartex" xmlns:cx3="http://schemas.microsoft.com/office/drawing/2016/5/9/chartex" xmlns:cx4="http://schemas.microsoft.com/office/drawing/2016/5/10/chartex" xmlns:cx5="http://schemas.microsoft.com/office/drawing/2016/5/11/chartex" xmlns:cx6="http://schemas.microsoft.com/office/drawing/2016/5/12/chartex" xmlns:cx7="http://schemas.microsoft.com/office/drawing/2016/5/13/chartex" xmlns:cx8="http://schemas.microsoft.com/office/drawing/2016/5/14/chartex" xmlns:mc="http://schemas.openxmlformats.org/markup-compatibility/2006" xmlns:aink="http://schemas.microsoft.com/office/drawing/2016/ink" xmlns:am3d="http://schemas.microsoft.com/office/drawing/2017/model3d" xmlns:o="urn:schemas-microsoft-com:office:office" xmlns:r="http://schemas.openxmlformats.org/officeDocument/2006/relationships" xmlns:m="http://schemas.openxmlformats.org/officeDocument/2006/math" xmlns:v="urn:schemas-microsoft-com:vml" xmlns:wp14="http://schemas.microsoft.com/office/word/2010/wordprocessingDrawing" xmlns:wp="http://schemas.openxmlformats.org/drawingml/2006/wordprocessingDrawing" xmlns:w10="urn:schemas-microsoft-com:office:word" xmlns:w="http://schemas.openxmlformats.org/wordprocessingml/2006/main" xmlns:w14="http://schemas.microsoft.com/office/word/2010/wordml" xmlns:w15="http://schemas.microsoft.com/office/word/2012/wordml" xmlns:w16cex="http://schemas.microsoft.com/office/word/2018/wordml/cex" xmlns:w16cid="http://schemas.microsoft.com/office/word/2016/wordml/cid" xmlns:w16="http://schemas.microsoft.com/office/word/2018/wordml" xmlns:w16se="http://schemas.microsoft.com/office/word/2015/wordml/symex" xmlns:wpg="http://schemas.microsoft.com/office/word/2010/wordprocessingGroup" xmlns:wpi="http://schemas.microsoft.com/office/word/2010/wordprocessingInk" xmlns:wne="http://schemas.microsoft.com/office/word/2006/wordml" xmlns:wps="http://schemas.microsoft.com/office/word/2010/wordprocessingShape" mc:Ignorable="w14 w15 w16se w16cid w16 w16cex wp14">
   <w:abstractNum w:abstractNumId="0" w15:restartNumberingAfterBreak="0">
+    <w:nsid w:val="1FC20270"/>
+    <w:multiLevelType w:val="hybridMultilevel"/>
+    <w:tmpl w:val="7F22C042"/>
+    <w:lvl w:ilvl="0" w:tplc="20000009">
+      <w:start w:val="1"/>
+      <w:numFmt w:val="bullet"/>
+      <w:lvlText w:val=""/>
+      <w:lvlJc w:val="left"/>
+      <w:pPr>
+        <w:ind w:left="720" w:hanging="360"/>
+      </w:pPr>
+      <w:rPr>
+        <w:rFonts w:ascii="Wingdings" w:hAnsi="Wingdings" w:hint="default"/>
+      </w:rPr>
+    </w:lvl>
+    <w:lvl w:ilvl="1" w:tplc="20000003">
+      <w:start w:val="1"/>
+      <w:numFmt w:val="bullet"/>
+      <w:lvlText w:val="o"/>
+      <w:lvlJc w:val="left"/>
+      <w:pPr>
+        <w:ind w:left="1440" w:hanging="360"/>
+      </w:pPr>
+      <w:rPr>
+        <w:rFonts w:ascii="Courier New" w:hAnsi="Courier New" w:cs="Courier New" w:hint="default"/>
+      </w:rPr>
+    </w:lvl>
+    <w:lvl w:ilvl="2" w:tplc="20000005" w:tentative="1">
+      <w:start w:val="1"/>
+      <w:numFmt w:val="bullet"/>
+      <w:lvlText w:val=""/>
+      <w:lvlJc w:val="left"/>
+      <w:pPr>
+        <w:ind w:left="2160" w:hanging="360"/>
+      </w:pPr>
+      <w:rPr>
+        <w:rFonts w:ascii="Wingdings" w:hAnsi="Wingdings" w:hint="default"/>
+      </w:rPr>
+    </w:lvl>
+    <w:lvl w:ilvl="3" w:tplc="20000001" w:tentative="1">
+      <w:start w:val="1"/>
+      <w:numFmt w:val="bullet"/>
+      <w:lvlText w:val=""/>
+      <w:lvlJc w:val="left"/>
+      <w:pPr>
+        <w:ind w:left="2880" w:hanging="360"/>
+      </w:pPr>
+      <w:rPr>
+        <w:rFonts w:ascii="Symbol" w:hAnsi="Symbol" w:hint="default"/>
+      </w:rPr>
+    </w:lvl>
+    <w:lvl w:ilvl="4" w:tplc="20000003" w:tentative="1">
+      <w:start w:val="1"/>
+      <w:numFmt w:val="bullet"/>
+      <w:lvlText w:val="o"/>
+      <w:lvlJc w:val="left"/>
+      <w:pPr>
+        <w:ind w:left="3600" w:hanging="360"/>
+      </w:pPr>
+      <w:rPr>
+        <w:rFonts w:ascii="Courier New" w:hAnsi="Courier New" w:cs="Courier New" w:hint="default"/>
+      </w:rPr>
+    </w:lvl>
+    <w:lvl w:ilvl="5" w:tplc="20000005" w:tentative="1">
+      <w:start w:val="1"/>
+      <w:numFmt w:val="bullet"/>
+      <w:lvlText w:val=""/>
+      <w:lvlJc w:val="left"/>
+      <w:pPr>
+        <w:ind w:left="4320" w:hanging="360"/>
+      </w:pPr>
+      <w:rPr>
+        <w:rFonts w:ascii="Wingdings" w:hAnsi="Wingdings" w:hint="default"/>
+      </w:rPr>
+    </w:lvl>
+    <w:lvl w:ilvl="6" w:tplc="20000001" w:tentative="1">
+      <w:start w:val="1"/>
+      <w:numFmt w:val="bullet"/>
+      <w:lvlText w:val=""/>
+      <w:lvlJc w:val="left"/>
+      <w:pPr>
+        <w:ind w:left="5040" w:hanging="360"/>
+      </w:pPr>
+      <w:rPr>
+        <w:rFonts w:ascii="Symbol" w:hAnsi="Symbol" w:hint="default"/>
+      </w:rPr>
+    </w:lvl>
+    <w:lvl w:ilvl="7" w:tplc="20000003" w:tentative="1">
+      <w:start w:val="1"/>
+      <w:numFmt w:val="bullet"/>
+      <w:lvlText w:val="o"/>
+      <w:lvlJc w:val="left"/>
+      <w:pPr>
+        <w:ind w:left="5760" w:hanging="360"/>
+      </w:pPr>
+      <w:rPr>
+        <w:rFonts w:ascii="Courier New" w:hAnsi="Courier New" w:cs="Courier New" w:hint="default"/>
+      </w:rPr>
+    </w:lvl>
+    <w:lvl w:ilvl="8" w:tplc="20000005" w:tentative="1">
+      <w:start w:val="1"/>
+      <w:numFmt w:val="bullet"/>
+      <w:lvlText w:val=""/>
+      <w:lvlJc w:val="left"/>
+      <w:pPr>
+        <w:ind w:left="6480" w:hanging="360"/>
+      </w:pPr>
+      <w:rPr>
+        <w:rFonts w:ascii="Wingdings" w:hAnsi="Wingdings" w:hint="default"/>
+      </w:rPr>
+    </w:lvl>
+  </w:abstractNum>
+  <w:abstractNum w:abstractNumId="1" w15:restartNumberingAfterBreak="0">
     <w:nsid w:val="1FDC68E5"/>
     <w:multiLevelType w:val="hybridMultilevel"/>
     <w:tmpl w:val="E470201A"/>
@@ -786,8 +899,359 @@
       </w:rPr>
     </w:lvl>
   </w:abstractNum>
+  <w:abstractNum w:abstractNumId="2" w15:restartNumberingAfterBreak="0">
+    <w:nsid w:val="50354419"/>
+    <w:multiLevelType w:val="hybridMultilevel"/>
+    <w:tmpl w:val="82987844"/>
+    <w:lvl w:ilvl="0" w:tplc="20000009">
+      <w:start w:val="1"/>
+      <w:numFmt w:val="bullet"/>
+      <w:lvlText w:val=""/>
+      <w:lvlJc w:val="left"/>
+      <w:pPr>
+        <w:ind w:left="720" w:hanging="360"/>
+      </w:pPr>
+      <w:rPr>
+        <w:rFonts w:ascii="Wingdings" w:hAnsi="Wingdings" w:hint="default"/>
+      </w:rPr>
+    </w:lvl>
+    <w:lvl w:ilvl="1" w:tplc="20000003">
+      <w:start w:val="1"/>
+      <w:numFmt w:val="bullet"/>
+      <w:lvlText w:val="o"/>
+      <w:lvlJc w:val="left"/>
+      <w:pPr>
+        <w:ind w:left="1440" w:hanging="360"/>
+      </w:pPr>
+      <w:rPr>
+        <w:rFonts w:ascii="Courier New" w:hAnsi="Courier New" w:cs="Courier New" w:hint="default"/>
+      </w:rPr>
+    </w:lvl>
+    <w:lvl w:ilvl="2" w:tplc="20000005" w:tentative="1">
+      <w:start w:val="1"/>
+      <w:numFmt w:val="bullet"/>
+      <w:lvlText w:val=""/>
+      <w:lvlJc w:val="left"/>
+      <w:pPr>
+        <w:ind w:left="2160" w:hanging="360"/>
+      </w:pPr>
+      <w:rPr>
+        <w:rFonts w:ascii="Wingdings" w:hAnsi="Wingdings" w:hint="default"/>
+      </w:rPr>
+    </w:lvl>
+    <w:lvl w:ilvl="3" w:tplc="20000001" w:tentative="1">
+      <w:start w:val="1"/>
+      <w:numFmt w:val="bullet"/>
+      <w:lvlText w:val=""/>
+      <w:lvlJc w:val="left"/>
+      <w:pPr>
+        <w:ind w:left="2880" w:hanging="360"/>
+      </w:pPr>
+      <w:rPr>
+        <w:rFonts w:ascii="Symbol" w:hAnsi="Symbol" w:hint="default"/>
+      </w:rPr>
+    </w:lvl>
+    <w:lvl w:ilvl="4" w:tplc="20000003" w:tentative="1">
+      <w:start w:val="1"/>
+      <w:numFmt w:val="bullet"/>
+      <w:lvlText w:val="o"/>
+      <w:lvlJc w:val="left"/>
+      <w:pPr>
+        <w:ind w:left="3600" w:hanging="360"/>
+      </w:pPr>
+      <w:rPr>
+        <w:rFonts w:ascii="Courier New" w:hAnsi="Courier New" w:cs="Courier New" w:hint="default"/>
+      </w:rPr>
+    </w:lvl>
+    <w:lvl w:ilvl="5" w:tplc="20000005" w:tentative="1">
+      <w:start w:val="1"/>
+      <w:numFmt w:val="bullet"/>
+      <w:lvlText w:val=""/>
+      <w:lvlJc w:val="left"/>
+      <w:pPr>
+        <w:ind w:left="4320" w:hanging="360"/>
+      </w:pPr>
+      <w:rPr>
+        <w:rFonts w:ascii="Wingdings" w:hAnsi="Wingdings" w:hint="default"/>
+      </w:rPr>
+    </w:lvl>
+    <w:lvl w:ilvl="6" w:tplc="20000001" w:tentative="1">
+      <w:start w:val="1"/>
+      <w:numFmt w:val="bullet"/>
+      <w:lvlText w:val=""/>
+      <w:lvlJc w:val="left"/>
+      <w:pPr>
+        <w:ind w:left="5040" w:hanging="360"/>
+      </w:pPr>
+      <w:rPr>
+        <w:rFonts w:ascii="Symbol" w:hAnsi="Symbol" w:hint="default"/>
+      </w:rPr>
+    </w:lvl>
+    <w:lvl w:ilvl="7" w:tplc="20000003" w:tentative="1">
+      <w:start w:val="1"/>
+      <w:numFmt w:val="bullet"/>
+      <w:lvlText w:val="o"/>
+      <w:lvlJc w:val="left"/>
+      <w:pPr>
+        <w:ind w:left="5760" w:hanging="360"/>
+      </w:pPr>
+      <w:rPr>
+        <w:rFonts w:ascii="Courier New" w:hAnsi="Courier New" w:cs="Courier New" w:hint="default"/>
+      </w:rPr>
+    </w:lvl>
+    <w:lvl w:ilvl="8" w:tplc="20000005" w:tentative="1">
+      <w:start w:val="1"/>
+      <w:numFmt w:val="bullet"/>
+      <w:lvlText w:val=""/>
+      <w:lvlJc w:val="left"/>
+      <w:pPr>
+        <w:ind w:left="6480" w:hanging="360"/>
+      </w:pPr>
+      <w:rPr>
+        <w:rFonts w:ascii="Wingdings" w:hAnsi="Wingdings" w:hint="default"/>
+      </w:rPr>
+    </w:lvl>
+  </w:abstractNum>
+  <w:abstractNum w:abstractNumId="3" w15:restartNumberingAfterBreak="0">
+    <w:nsid w:val="6B0B61BB"/>
+    <w:multiLevelType w:val="hybridMultilevel"/>
+    <w:tmpl w:val="0D98CCA4"/>
+    <w:lvl w:ilvl="0" w:tplc="20000009">
+      <w:start w:val="1"/>
+      <w:numFmt w:val="bullet"/>
+      <w:lvlText w:val=""/>
+      <w:lvlJc w:val="left"/>
+      <w:pPr>
+        <w:ind w:left="720" w:hanging="360"/>
+      </w:pPr>
+      <w:rPr>
+        <w:rFonts w:ascii="Wingdings" w:hAnsi="Wingdings" w:hint="default"/>
+      </w:rPr>
+    </w:lvl>
+    <w:lvl w:ilvl="1" w:tplc="20000003">
+      <w:start w:val="1"/>
+      <w:numFmt w:val="bullet"/>
+      <w:lvlText w:val="o"/>
+      <w:lvlJc w:val="left"/>
+      <w:pPr>
+        <w:ind w:left="1440" w:hanging="360"/>
+      </w:pPr>
+      <w:rPr>
+        <w:rFonts w:ascii="Courier New" w:hAnsi="Courier New" w:cs="Courier New" w:hint="default"/>
+      </w:rPr>
+    </w:lvl>
+    <w:lvl w:ilvl="2" w:tplc="20000005" w:tentative="1">
+      <w:start w:val="1"/>
+      <w:numFmt w:val="bullet"/>
+      <w:lvlText w:val=""/>
+      <w:lvlJc w:val="left"/>
+      <w:pPr>
+        <w:ind w:left="2160" w:hanging="360"/>
+      </w:pPr>
+      <w:rPr>
+        <w:rFonts w:ascii="Wingdings" w:hAnsi="Wingdings" w:hint="default"/>
+      </w:rPr>
+    </w:lvl>
+    <w:lvl w:ilvl="3" w:tplc="20000001" w:tentative="1">
+      <w:start w:val="1"/>
+      <w:numFmt w:val="bullet"/>
+      <w:lvlText w:val=""/>
+      <w:lvlJc w:val="left"/>
+      <w:pPr>
+        <w:ind w:left="2880" w:hanging="360"/>
+      </w:pPr>
+      <w:rPr>
+        <w:rFonts w:ascii="Symbol" w:hAnsi="Symbol" w:hint="default"/>
+      </w:rPr>
+    </w:lvl>
+    <w:lvl w:ilvl="4" w:tplc="20000003" w:tentative="1">
+      <w:start w:val="1"/>
+      <w:numFmt w:val="bullet"/>
+      <w:lvlText w:val="o"/>
+      <w:lvlJc w:val="left"/>
+      <w:pPr>
+        <w:ind w:left="3600" w:hanging="360"/>
+      </w:pPr>
+      <w:rPr>
+        <w:rFonts w:ascii="Courier New" w:hAnsi="Courier New" w:cs="Courier New" w:hint="default"/>
+      </w:rPr>
+    </w:lvl>
+    <w:lvl w:ilvl="5" w:tplc="20000005" w:tentative="1">
+      <w:start w:val="1"/>
+      <w:numFmt w:val="bullet"/>
+      <w:lvlText w:val=""/>
+      <w:lvlJc w:val="left"/>
+      <w:pPr>
+        <w:ind w:left="4320" w:hanging="360"/>
+      </w:pPr>
+      <w:rPr>
+        <w:rFonts w:ascii="Wingdings" w:hAnsi="Wingdings" w:hint="default"/>
+      </w:rPr>
+    </w:lvl>
+    <w:lvl w:ilvl="6" w:tplc="20000001" w:tentative="1">
+      <w:start w:val="1"/>
+      <w:numFmt w:val="bullet"/>
+      <w:lvlText w:val=""/>
+      <w:lvlJc w:val="left"/>
+      <w:pPr>
+        <w:ind w:left="5040" w:hanging="360"/>
+      </w:pPr>
+      <w:rPr>
+        <w:rFonts w:ascii="Symbol" w:hAnsi="Symbol" w:hint="default"/>
+      </w:rPr>
+    </w:lvl>
+    <w:lvl w:ilvl="7" w:tplc="20000003" w:tentative="1">
+      <w:start w:val="1"/>
+      <w:numFmt w:val="bullet"/>
+      <w:lvlText w:val="o"/>
+      <w:lvlJc w:val="left"/>
+      <w:pPr>
+        <w:ind w:left="5760" w:hanging="360"/>
+      </w:pPr>
+      <w:rPr>
+        <w:rFonts w:ascii="Courier New" w:hAnsi="Courier New" w:cs="Courier New" w:hint="default"/>
+      </w:rPr>
+    </w:lvl>
+    <w:lvl w:ilvl="8" w:tplc="20000005" w:tentative="1">
+      <w:start w:val="1"/>
+      <w:numFmt w:val="bullet"/>
+      <w:lvlText w:val=""/>
+      <w:lvlJc w:val="left"/>
+      <w:pPr>
+        <w:ind w:left="6480" w:hanging="360"/>
+      </w:pPr>
+      <w:rPr>
+        <w:rFonts w:ascii="Wingdings" w:hAnsi="Wingdings" w:hint="default"/>
+      </w:rPr>
+    </w:lvl>
+  </w:abstractNum>
+  <w:abstractNum w:abstractNumId="4" w15:restartNumberingAfterBreak="0">
+    <w:nsid w:val="6E225D02"/>
+    <w:multiLevelType w:val="hybridMultilevel"/>
+    <w:tmpl w:val="D5860C0E"/>
+    <w:lvl w:ilvl="0" w:tplc="20000009">
+      <w:start w:val="1"/>
+      <w:numFmt w:val="bullet"/>
+      <w:lvlText w:val=""/>
+      <w:lvlJc w:val="left"/>
+      <w:pPr>
+        <w:ind w:left="720" w:hanging="360"/>
+      </w:pPr>
+      <w:rPr>
+        <w:rFonts w:ascii="Wingdings" w:hAnsi="Wingdings" w:hint="default"/>
+      </w:rPr>
+    </w:lvl>
+    <w:lvl w:ilvl="1" w:tplc="20000003">
+      <w:start w:val="1"/>
+      <w:numFmt w:val="bullet"/>
+      <w:lvlText w:val="o"/>
+      <w:lvlJc w:val="left"/>
+      <w:pPr>
+        <w:ind w:left="1440" w:hanging="360"/>
+      </w:pPr>
+      <w:rPr>
+        <w:rFonts w:ascii="Courier New" w:hAnsi="Courier New" w:cs="Courier New" w:hint="default"/>
+      </w:rPr>
+    </w:lvl>
+    <w:lvl w:ilvl="2" w:tplc="20000005" w:tentative="1">
+      <w:start w:val="1"/>
+      <w:numFmt w:val="bullet"/>
+      <w:lvlText w:val=""/>
+      <w:lvlJc w:val="left"/>
+      <w:pPr>
+        <w:ind w:left="2160" w:hanging="360"/>
+      </w:pPr>
+      <w:rPr>
+        <w:rFonts w:ascii="Wingdings" w:hAnsi="Wingdings" w:hint="default"/>
+      </w:rPr>
+    </w:lvl>
+    <w:lvl w:ilvl="3" w:tplc="20000001" w:tentative="1">
+      <w:start w:val="1"/>
+      <w:numFmt w:val="bullet"/>
+      <w:lvlText w:val=""/>
+      <w:lvlJc w:val="left"/>
+      <w:pPr>
+        <w:ind w:left="2880" w:hanging="360"/>
+      </w:pPr>
+      <w:rPr>
+        <w:rFonts w:ascii="Symbol" w:hAnsi="Symbol" w:hint="default"/>
+      </w:rPr>
+    </w:lvl>
+    <w:lvl w:ilvl="4" w:tplc="20000003" w:tentative="1">
+      <w:start w:val="1"/>
+      <w:numFmt w:val="bullet"/>
+      <w:lvlText w:val="o"/>
+      <w:lvlJc w:val="left"/>
+      <w:pPr>
+        <w:ind w:left="3600" w:hanging="360"/>
+      </w:pPr>
+      <w:rPr>
+        <w:rFonts w:ascii="Courier New" w:hAnsi="Courier New" w:cs="Courier New" w:hint="default"/>
+      </w:rPr>
+    </w:lvl>
+    <w:lvl w:ilvl="5" w:tplc="20000005" w:tentative="1">
+      <w:start w:val="1"/>
+      <w:numFmt w:val="bullet"/>
+      <w:lvlText w:val=""/>
+      <w:lvlJc w:val="left"/>
+      <w:pPr>
+        <w:ind w:left="4320" w:hanging="360"/>
+      </w:pPr>
+      <w:rPr>
+        <w:rFonts w:ascii="Wingdings" w:hAnsi="Wingdings" w:hint="default"/>
+      </w:rPr>
+    </w:lvl>
+    <w:lvl w:ilvl="6" w:tplc="20000001" w:tentative="1">
+      <w:start w:val="1"/>
+      <w:numFmt w:val="bullet"/>
+      <w:lvlText w:val=""/>
+      <w:lvlJc w:val="left"/>
+      <w:pPr>
+        <w:ind w:left="5040" w:hanging="360"/>
+      </w:pPr>
+      <w:rPr>
+        <w:rFonts w:ascii="Symbol" w:hAnsi="Symbol" w:hint="default"/>
+      </w:rPr>
+    </w:lvl>
+    <w:lvl w:ilvl="7" w:tplc="20000003" w:tentative="1">
+      <w:start w:val="1"/>
+      <w:numFmt w:val="bullet"/>
+      <w:lvlText w:val="o"/>
+      <w:lvlJc w:val="left"/>
+      <w:pPr>
+        <w:ind w:left="5760" w:hanging="360"/>
+      </w:pPr>
+      <w:rPr>
+        <w:rFonts w:ascii="Courier New" w:hAnsi="Courier New" w:cs="Courier New" w:hint="default"/>
+      </w:rPr>
+    </w:lvl>
+    <w:lvl w:ilvl="8" w:tplc="20000005" w:tentative="1">
+      <w:start w:val="1"/>
+      <w:numFmt w:val="bullet"/>
+      <w:lvlText w:val=""/>
+      <w:lvlJc w:val="left"/>
+      <w:pPr>
+        <w:ind w:left="6480" w:hanging="360"/>
+      </w:pPr>
+      <w:rPr>
+        <w:rFonts w:ascii="Wingdings" w:hAnsi="Wingdings" w:hint="default"/>
+      </w:rPr>
+    </w:lvl>
+  </w:abstractNum>
   <w:num w:numId="1">
+    <w:abstractNumId w:val="1"/>
+  </w:num>
+  <w:num w:numId="2">
+    <w:abstractNumId w:val="2"/>
+  </w:num>
+  <w:num w:numId="3">
+    <w:abstractNumId w:val="3"/>
+  </w:num>
+  <w:num w:numId="4">
     <w:abstractNumId w:val="0"/>
+  </w:num>
+  <w:num w:numId="5">
+    <w:abstractNumId w:val="4"/>
   </w:num>
 </w:numbering>
 </file>

</xml_diff>